<commit_message>
Some files are added , deleted and modified
</commit_message>
<xml_diff>
--- a/Git Notes.docx
+++ b/Git Notes.docx
@@ -26,8 +26,6 @@
           <w:shd w:val="clear" w:fill="FFFFFF"/>
         </w:rPr>
       </w:pPr>
-      <w:bookmarkStart w:id="0" w:name="_GoBack"/>
-      <w:bookmarkEnd w:id="0"/>
       <w:r>
         <w:rPr>
           <w:rFonts w:hint="default" w:ascii="Segoe UI" w:hAnsi="Segoe UI" w:eastAsia="Segoe UI" w:cs="Segoe UI"/>
@@ -748,6 +746,7 @@
           <w:spacing w:val="0"/>
           <w:sz w:val="14"/>
           <w:szCs w:val="14"/>
+          <w:shd w:val="clear" w:fill="FFFFFF"/>
         </w:rPr>
       </w:pPr>
       <w:r>
@@ -764,6 +763,70 @@
         </w:rPr>
         <w:t>You can initialize this repository with code from a Subversion, Mercurial, or TFS project.</w:t>
       </w:r>
+    </w:p>
+    <w:p>
+      <w:pPr>
+        <w:pStyle w:val="7"/>
+        <w:keepNext w:val="0"/>
+        <w:keepLines w:val="0"/>
+        <w:widowControl/>
+        <w:suppressLineNumbers w:val="0"/>
+        <w:shd w:val="clear" w:fill="FFFFFF"/>
+        <w:spacing w:before="0" w:beforeAutospacing="0" w:after="100" w:afterAutospacing="0"/>
+        <w:ind w:left="0" w:firstLine="0"/>
+        <w:rPr>
+          <w:rFonts w:hint="default" w:ascii="Segoe UI" w:hAnsi="Segoe UI" w:eastAsia="Segoe UI" w:cs="Segoe UI"/>
+          <w:i w:val="0"/>
+          <w:iCs w:val="0"/>
+          <w:caps w:val="0"/>
+          <w:color w:val="24292F"/>
+          <w:spacing w:val="0"/>
+          <w:sz w:val="14"/>
+          <w:szCs w:val="14"/>
+          <w:shd w:val="clear" w:fill="FFFFFF"/>
+        </w:rPr>
+      </w:pPr>
+    </w:p>
+    <w:p>
+      <w:pPr>
+        <w:pStyle w:val="7"/>
+        <w:keepNext w:val="0"/>
+        <w:keepLines w:val="0"/>
+        <w:widowControl/>
+        <w:suppressLineNumbers w:val="0"/>
+        <w:shd w:val="clear" w:fill="FFFFFF"/>
+        <w:spacing w:before="0" w:beforeAutospacing="0" w:after="100" w:afterAutospacing="0"/>
+        <w:ind w:left="0" w:firstLine="0"/>
+        <w:rPr>
+          <w:rFonts w:hint="default" w:ascii="Segoe UI" w:hAnsi="Segoe UI" w:eastAsia="Segoe UI" w:cs="Segoe UI"/>
+          <w:i w:val="0"/>
+          <w:iCs w:val="0"/>
+          <w:caps w:val="0"/>
+          <w:color w:val="24292F"/>
+          <w:spacing w:val="0"/>
+          <w:sz w:val="14"/>
+          <w:szCs w:val="14"/>
+          <w:shd w:val="clear" w:fill="FFFFFF"/>
+          <w:lang w:val="en-US"/>
+        </w:rPr>
+      </w:pPr>
+      <w:r>
+        <w:rPr>
+          <w:rFonts w:hint="default" w:ascii="Segoe UI" w:hAnsi="Segoe UI" w:eastAsia="Segoe UI" w:cs="Segoe UI"/>
+          <w:i w:val="0"/>
+          <w:iCs w:val="0"/>
+          <w:caps w:val="0"/>
+          <w:color w:val="24292F"/>
+          <w:spacing w:val="0"/>
+          <w:sz w:val="14"/>
+          <w:szCs w:val="14"/>
+          <w:shd w:val="clear" w:fill="FFFFFF"/>
+          <w:lang w:val="en-US"/>
+        </w:rPr>
+        <w:t xml:space="preserve">This a command based learning </w:t>
+      </w:r>
+      <w:bookmarkStart w:id="0" w:name="_GoBack"/>
+      <w:bookmarkEnd w:id="0"/>
     </w:p>
     <w:p/>
     <w:sectPr>
@@ -1134,6 +1197,7 @@
       <w:jc w:val="left"/>
     </w:pPr>
     <w:rPr>
+      <w:rFonts w:ascii="Times New Roman" w:hAnsi="Times New Roman" w:eastAsia="SimSun" w:cs="Times New Roman"/>
       <w:kern w:val="0"/>
       <w:sz w:val="24"/>
       <w:szCs w:val="24"/>

</xml_diff>